<commit_message>
Technical Report adjustments for printing
</commit_message>
<xml_diff>
--- a/Technical Document/CavanGaels Technical Report Update (3).docx
+++ b/Technical Document/CavanGaels Technical Report Update (3).docx
@@ -17,7 +17,7 @@
           <w:bCs/>
           <w:noProof/>
           <w:u w:val="single"/>
-          <w:lang w:val="en-GB" w:eastAsia="en-GB" w:bidi="ar-SA"/>
+          <w:lang w:eastAsia="en-IE" w:bidi="ar-SA"/>
         </w:rPr>
         <w:drawing>
           <wp:inline distT="0" distB="0" distL="0" distR="0">
@@ -1741,12 +1741,183 @@
           <w:u w:val="single"/>
         </w:rPr>
       </w:pPr>
-      <w:r>
-        <w:rPr>
-          <w:b/>
-          <w:bCs/>
-          <w:u w:val="single"/>
-        </w:rPr>
+    </w:p>
+    <w:p>
+      <w:pPr>
+        <w:pStyle w:val="Standard"/>
+        <w:rPr>
+          <w:b/>
+          <w:bCs/>
+          <w:u w:val="single"/>
+        </w:rPr>
+      </w:pPr>
+    </w:p>
+    <w:p>
+      <w:pPr>
+        <w:pStyle w:val="Standard"/>
+        <w:rPr>
+          <w:b/>
+          <w:bCs/>
+          <w:u w:val="single"/>
+        </w:rPr>
+      </w:pPr>
+    </w:p>
+    <w:p>
+      <w:pPr>
+        <w:pStyle w:val="Standard"/>
+        <w:rPr>
+          <w:b/>
+          <w:bCs/>
+          <w:u w:val="single"/>
+        </w:rPr>
+      </w:pPr>
+    </w:p>
+    <w:p>
+      <w:pPr>
+        <w:pStyle w:val="Standard"/>
+        <w:rPr>
+          <w:b/>
+          <w:bCs/>
+          <w:u w:val="single"/>
+        </w:rPr>
+      </w:pPr>
+    </w:p>
+    <w:p>
+      <w:pPr>
+        <w:pStyle w:val="Standard"/>
+        <w:rPr>
+          <w:b/>
+          <w:bCs/>
+          <w:u w:val="single"/>
+        </w:rPr>
+      </w:pPr>
+    </w:p>
+    <w:p>
+      <w:pPr>
+        <w:pStyle w:val="Standard"/>
+        <w:rPr>
+          <w:b/>
+          <w:bCs/>
+          <w:u w:val="single"/>
+        </w:rPr>
+      </w:pPr>
+    </w:p>
+    <w:p>
+      <w:pPr>
+        <w:pStyle w:val="Standard"/>
+        <w:rPr>
+          <w:b/>
+          <w:bCs/>
+          <w:u w:val="single"/>
+        </w:rPr>
+      </w:pPr>
+    </w:p>
+    <w:p>
+      <w:pPr>
+        <w:pStyle w:val="Standard"/>
+        <w:rPr>
+          <w:b/>
+          <w:bCs/>
+          <w:u w:val="single"/>
+        </w:rPr>
+      </w:pPr>
+    </w:p>
+    <w:p>
+      <w:pPr>
+        <w:pStyle w:val="Standard"/>
+        <w:rPr>
+          <w:b/>
+          <w:bCs/>
+          <w:u w:val="single"/>
+        </w:rPr>
+      </w:pPr>
+    </w:p>
+    <w:p>
+      <w:pPr>
+        <w:pStyle w:val="Standard"/>
+        <w:rPr>
+          <w:b/>
+          <w:bCs/>
+          <w:u w:val="single"/>
+        </w:rPr>
+      </w:pPr>
+    </w:p>
+    <w:p>
+      <w:pPr>
+        <w:pStyle w:val="Standard"/>
+        <w:rPr>
+          <w:b/>
+          <w:bCs/>
+          <w:u w:val="single"/>
+        </w:rPr>
+      </w:pPr>
+    </w:p>
+    <w:p>
+      <w:pPr>
+        <w:pStyle w:val="Standard"/>
+        <w:rPr>
+          <w:b/>
+          <w:bCs/>
+          <w:u w:val="single"/>
+        </w:rPr>
+      </w:pPr>
+    </w:p>
+    <w:p>
+      <w:pPr>
+        <w:pStyle w:val="Standard"/>
+        <w:rPr>
+          <w:b/>
+          <w:bCs/>
+          <w:u w:val="single"/>
+        </w:rPr>
+      </w:pPr>
+    </w:p>
+    <w:p>
+      <w:pPr>
+        <w:pStyle w:val="Standard"/>
+        <w:rPr>
+          <w:b/>
+          <w:bCs/>
+          <w:u w:val="single"/>
+        </w:rPr>
+      </w:pPr>
+    </w:p>
+    <w:p>
+      <w:pPr>
+        <w:pStyle w:val="Standard"/>
+        <w:rPr>
+          <w:b/>
+          <w:bCs/>
+          <w:u w:val="single"/>
+        </w:rPr>
+      </w:pPr>
+    </w:p>
+    <w:p>
+      <w:pPr>
+        <w:pStyle w:val="Standard"/>
+        <w:rPr>
+          <w:b/>
+          <w:bCs/>
+          <w:u w:val="single"/>
+        </w:rPr>
+      </w:pPr>
+    </w:p>
+    <w:p>
+      <w:pPr>
+        <w:pStyle w:val="Standard"/>
+        <w:rPr>
+          <w:b/>
+          <w:bCs/>
+          <w:u w:val="single"/>
+        </w:rPr>
+      </w:pPr>
+      <w:r>
+        <w:rPr>
+          <w:b/>
+          <w:bCs/>
+          <w:u w:val="single"/>
+        </w:rPr>
+        <w:lastRenderedPageBreak/>
         <w:t>PROJECT PLAN</w:t>
       </w:r>
     </w:p>
@@ -1814,6 +1985,9 @@
         </w:rPr>
         <w:t>. This is a team based tasks web tool which we used to assign, track and search tasks allocated to various members of the team.</w:t>
       </w:r>
+      <w:r>
+        <w:t xml:space="preserve"> All members of our team participated in all areas, research, planning, coding and completing documentation.</w:t>
+      </w:r>
     </w:p>
     <w:p>
       <w:pPr>
@@ -1834,9 +2008,8 @@
         <w:rPr>
           <w:bCs/>
           <w:noProof/>
-          <w:lang w:val="en-GB" w:eastAsia="en-GB" w:bidi="ar-SA"/>
-        </w:rPr>
-        <w:lastRenderedPageBreak/>
+          <w:lang w:eastAsia="en-IE" w:bidi="ar-SA"/>
+        </w:rPr>
         <w:drawing>
           <wp:inline distT="0" distB="0" distL="0" distR="0">
             <wp:extent cx="6120130" cy="3501365"/>
@@ -1947,11 +2120,165 @@
           <w:bCs/>
         </w:rPr>
       </w:pPr>
-      <w:r>
-        <w:rPr>
-          <w:b/>
-          <w:bCs/>
-        </w:rPr>
+    </w:p>
+    <w:p>
+      <w:pPr>
+        <w:pStyle w:val="Standard"/>
+        <w:rPr>
+          <w:b/>
+          <w:bCs/>
+        </w:rPr>
+      </w:pPr>
+    </w:p>
+    <w:p>
+      <w:pPr>
+        <w:pStyle w:val="Standard"/>
+        <w:rPr>
+          <w:b/>
+          <w:bCs/>
+        </w:rPr>
+      </w:pPr>
+    </w:p>
+    <w:p>
+      <w:pPr>
+        <w:pStyle w:val="Standard"/>
+        <w:rPr>
+          <w:b/>
+          <w:bCs/>
+        </w:rPr>
+      </w:pPr>
+    </w:p>
+    <w:p>
+      <w:pPr>
+        <w:pStyle w:val="Standard"/>
+        <w:rPr>
+          <w:b/>
+          <w:bCs/>
+        </w:rPr>
+      </w:pPr>
+    </w:p>
+    <w:p>
+      <w:pPr>
+        <w:pStyle w:val="Standard"/>
+        <w:rPr>
+          <w:b/>
+          <w:bCs/>
+        </w:rPr>
+      </w:pPr>
+    </w:p>
+    <w:p>
+      <w:pPr>
+        <w:pStyle w:val="Standard"/>
+        <w:rPr>
+          <w:b/>
+          <w:bCs/>
+        </w:rPr>
+      </w:pPr>
+    </w:p>
+    <w:p>
+      <w:pPr>
+        <w:pStyle w:val="Standard"/>
+        <w:rPr>
+          <w:b/>
+          <w:bCs/>
+        </w:rPr>
+      </w:pPr>
+    </w:p>
+    <w:p>
+      <w:pPr>
+        <w:pStyle w:val="Standard"/>
+        <w:rPr>
+          <w:b/>
+          <w:bCs/>
+        </w:rPr>
+      </w:pPr>
+    </w:p>
+    <w:p>
+      <w:pPr>
+        <w:pStyle w:val="Standard"/>
+        <w:rPr>
+          <w:b/>
+          <w:bCs/>
+        </w:rPr>
+      </w:pPr>
+    </w:p>
+    <w:p>
+      <w:pPr>
+        <w:pStyle w:val="Standard"/>
+        <w:rPr>
+          <w:b/>
+          <w:bCs/>
+        </w:rPr>
+      </w:pPr>
+    </w:p>
+    <w:p>
+      <w:pPr>
+        <w:pStyle w:val="Standard"/>
+        <w:rPr>
+          <w:b/>
+          <w:bCs/>
+        </w:rPr>
+      </w:pPr>
+    </w:p>
+    <w:p>
+      <w:pPr>
+        <w:pStyle w:val="Standard"/>
+        <w:rPr>
+          <w:b/>
+          <w:bCs/>
+        </w:rPr>
+      </w:pPr>
+    </w:p>
+    <w:p>
+      <w:pPr>
+        <w:pStyle w:val="Standard"/>
+        <w:rPr>
+          <w:b/>
+          <w:bCs/>
+        </w:rPr>
+      </w:pPr>
+    </w:p>
+    <w:p>
+      <w:pPr>
+        <w:pStyle w:val="Standard"/>
+        <w:rPr>
+          <w:b/>
+          <w:bCs/>
+        </w:rPr>
+      </w:pPr>
+    </w:p>
+    <w:p>
+      <w:pPr>
+        <w:pStyle w:val="Standard"/>
+        <w:rPr>
+          <w:b/>
+          <w:bCs/>
+        </w:rPr>
+      </w:pPr>
+    </w:p>
+    <w:p>
+      <w:pPr>
+        <w:pStyle w:val="Standard"/>
+        <w:rPr>
+          <w:b/>
+          <w:bCs/>
+        </w:rPr>
+      </w:pPr>
+    </w:p>
+    <w:p>
+      <w:pPr>
+        <w:pStyle w:val="Standard"/>
+        <w:rPr>
+          <w:b/>
+          <w:bCs/>
+        </w:rPr>
+      </w:pPr>
+      <w:r>
+        <w:rPr>
+          <w:b/>
+          <w:bCs/>
+        </w:rPr>
+        <w:lastRenderedPageBreak/>
         <w:t>Git Hub</w:t>
       </w:r>
     </w:p>
@@ -2002,7 +2329,10 @@
         <w:t>revision control</w:t>
       </w:r>
       <w:r>
-        <w:t xml:space="preserve"> system. This recorded all the commits and changes to our projects carried out by different members of our Team and allowed us all up to date information on the project as it progressed.</w:t>
+        <w:t xml:space="preserve"> system. This recorded all the commits and changes to our projects carried out by different members of our Team and allowed us all up to date information on the project as it progressed</w:t>
+      </w:r>
+      <w:r>
+        <w:t>.</w:t>
       </w:r>
     </w:p>
     <w:p>
@@ -2016,9 +2346,8 @@
         <w:rPr>
           <w:bCs/>
           <w:noProof/>
-          <w:lang w:val="en-GB" w:eastAsia="en-GB" w:bidi="ar-SA"/>
-        </w:rPr>
-        <w:lastRenderedPageBreak/>
+          <w:lang w:eastAsia="en-IE" w:bidi="ar-SA"/>
+        </w:rPr>
         <w:drawing>
           <wp:inline distT="0" distB="0" distL="0" distR="0">
             <wp:extent cx="5353050" cy="5286375"/>
@@ -2151,12 +2480,113 @@
           <w:u w:val="single"/>
         </w:rPr>
       </w:pPr>
-      <w:r>
-        <w:rPr>
-          <w:b/>
-          <w:bCs/>
-          <w:u w:val="single"/>
-        </w:rPr>
+    </w:p>
+    <w:p>
+      <w:pPr>
+        <w:pStyle w:val="Standard"/>
+        <w:rPr>
+          <w:b/>
+          <w:bCs/>
+          <w:u w:val="single"/>
+        </w:rPr>
+      </w:pPr>
+    </w:p>
+    <w:p>
+      <w:pPr>
+        <w:pStyle w:val="Standard"/>
+        <w:rPr>
+          <w:b/>
+          <w:bCs/>
+          <w:u w:val="single"/>
+        </w:rPr>
+      </w:pPr>
+    </w:p>
+    <w:p>
+      <w:pPr>
+        <w:pStyle w:val="Standard"/>
+        <w:rPr>
+          <w:b/>
+          <w:bCs/>
+          <w:u w:val="single"/>
+        </w:rPr>
+      </w:pPr>
+    </w:p>
+    <w:p>
+      <w:pPr>
+        <w:pStyle w:val="Standard"/>
+        <w:rPr>
+          <w:b/>
+          <w:bCs/>
+          <w:u w:val="single"/>
+        </w:rPr>
+      </w:pPr>
+    </w:p>
+    <w:p>
+      <w:pPr>
+        <w:pStyle w:val="Standard"/>
+        <w:rPr>
+          <w:b/>
+          <w:bCs/>
+          <w:u w:val="single"/>
+        </w:rPr>
+      </w:pPr>
+    </w:p>
+    <w:p>
+      <w:pPr>
+        <w:pStyle w:val="Standard"/>
+        <w:rPr>
+          <w:b/>
+          <w:bCs/>
+          <w:u w:val="single"/>
+        </w:rPr>
+      </w:pPr>
+    </w:p>
+    <w:p>
+      <w:pPr>
+        <w:pStyle w:val="Standard"/>
+        <w:rPr>
+          <w:b/>
+          <w:bCs/>
+          <w:u w:val="single"/>
+        </w:rPr>
+      </w:pPr>
+    </w:p>
+    <w:p>
+      <w:pPr>
+        <w:pStyle w:val="Standard"/>
+        <w:rPr>
+          <w:b/>
+          <w:bCs/>
+          <w:u w:val="single"/>
+        </w:rPr>
+      </w:pPr>
+    </w:p>
+    <w:p>
+      <w:pPr>
+        <w:pStyle w:val="Standard"/>
+        <w:rPr>
+          <w:b/>
+          <w:bCs/>
+          <w:u w:val="single"/>
+        </w:rPr>
+      </w:pPr>
+    </w:p>
+    <w:p>
+      <w:pPr>
+        <w:pStyle w:val="Standard"/>
+        <w:rPr>
+          <w:b/>
+          <w:bCs/>
+          <w:u w:val="single"/>
+        </w:rPr>
+      </w:pPr>
+      <w:r>
+        <w:rPr>
+          <w:b/>
+          <w:bCs/>
+          <w:u w:val="single"/>
+        </w:rPr>
+        <w:lastRenderedPageBreak/>
         <w:t>SOFTWARE DEVELOPMENT METHODOLOGY</w:t>
       </w:r>
     </w:p>
@@ -2223,9 +2653,8 @@
           <w:bCs/>
           <w:noProof/>
           <w:u w:val="single"/>
-          <w:lang w:val="en-GB" w:eastAsia="en-GB" w:bidi="ar-SA"/>
-        </w:rPr>
-        <w:lastRenderedPageBreak/>
+          <w:lang w:eastAsia="en-IE" w:bidi="ar-SA"/>
+        </w:rPr>
         <w:drawing>
           <wp:inline distT="0" distB="0" distL="0" distR="0">
             <wp:extent cx="5489575" cy="2893695"/>
@@ -2787,6 +3216,7 @@
           <w:sz w:val="24"/>
           <w:szCs w:val="24"/>
         </w:rPr>
+        <w:lastRenderedPageBreak/>
         <w:t>Scalable</w:t>
       </w:r>
     </w:p>
@@ -3144,6 +3574,7 @@
         <w:pStyle w:val="Heading1"/>
       </w:pPr>
       <w:r>
+        <w:lastRenderedPageBreak/>
         <w:t>Use Case 4: Car Suppliers Log in &amp; Report</w:t>
       </w:r>
     </w:p>
@@ -3192,7 +3623,6 @@
         </w:numPr>
       </w:pPr>
       <w:r>
-        <w:lastRenderedPageBreak/>
         <w:t xml:space="preserve"> This supplier will include an option to list from the cars available from that supplier &amp; the dates &amp; times the cars are hired from</w:t>
       </w:r>
     </w:p>
@@ -3447,12 +3877,143 @@
           <w:u w:val="single"/>
         </w:rPr>
       </w:pPr>
-      <w:r>
-        <w:rPr>
-          <w:b/>
-          <w:bCs/>
-          <w:u w:val="single"/>
-        </w:rPr>
+    </w:p>
+    <w:p>
+      <w:pPr>
+        <w:pStyle w:val="Standard"/>
+        <w:rPr>
+          <w:b/>
+          <w:bCs/>
+          <w:u w:val="single"/>
+        </w:rPr>
+      </w:pPr>
+    </w:p>
+    <w:p>
+      <w:pPr>
+        <w:pStyle w:val="Standard"/>
+        <w:rPr>
+          <w:b/>
+          <w:bCs/>
+          <w:u w:val="single"/>
+        </w:rPr>
+      </w:pPr>
+    </w:p>
+    <w:p>
+      <w:pPr>
+        <w:pStyle w:val="Standard"/>
+        <w:rPr>
+          <w:b/>
+          <w:bCs/>
+          <w:u w:val="single"/>
+        </w:rPr>
+      </w:pPr>
+    </w:p>
+    <w:p>
+      <w:pPr>
+        <w:pStyle w:val="Standard"/>
+        <w:rPr>
+          <w:b/>
+          <w:bCs/>
+          <w:u w:val="single"/>
+        </w:rPr>
+      </w:pPr>
+    </w:p>
+    <w:p>
+      <w:pPr>
+        <w:pStyle w:val="Standard"/>
+        <w:rPr>
+          <w:b/>
+          <w:bCs/>
+          <w:u w:val="single"/>
+        </w:rPr>
+      </w:pPr>
+    </w:p>
+    <w:p>
+      <w:pPr>
+        <w:pStyle w:val="Standard"/>
+        <w:rPr>
+          <w:b/>
+          <w:bCs/>
+          <w:u w:val="single"/>
+        </w:rPr>
+      </w:pPr>
+    </w:p>
+    <w:p>
+      <w:pPr>
+        <w:pStyle w:val="Standard"/>
+        <w:rPr>
+          <w:b/>
+          <w:bCs/>
+          <w:u w:val="single"/>
+        </w:rPr>
+      </w:pPr>
+    </w:p>
+    <w:p>
+      <w:pPr>
+        <w:pStyle w:val="Standard"/>
+        <w:rPr>
+          <w:b/>
+          <w:bCs/>
+          <w:u w:val="single"/>
+        </w:rPr>
+      </w:pPr>
+    </w:p>
+    <w:p>
+      <w:pPr>
+        <w:pStyle w:val="Standard"/>
+        <w:rPr>
+          <w:b/>
+          <w:bCs/>
+          <w:u w:val="single"/>
+        </w:rPr>
+      </w:pPr>
+    </w:p>
+    <w:p>
+      <w:pPr>
+        <w:pStyle w:val="Standard"/>
+        <w:rPr>
+          <w:b/>
+          <w:bCs/>
+          <w:u w:val="single"/>
+        </w:rPr>
+      </w:pPr>
+    </w:p>
+    <w:p>
+      <w:pPr>
+        <w:pStyle w:val="Standard"/>
+        <w:rPr>
+          <w:b/>
+          <w:bCs/>
+          <w:u w:val="single"/>
+        </w:rPr>
+      </w:pPr>
+    </w:p>
+    <w:p>
+      <w:pPr>
+        <w:pStyle w:val="Standard"/>
+        <w:rPr>
+          <w:b/>
+          <w:bCs/>
+          <w:u w:val="single"/>
+        </w:rPr>
+      </w:pPr>
+    </w:p>
+    <w:p>
+      <w:pPr>
+        <w:pStyle w:val="Standard"/>
+        <w:rPr>
+          <w:b/>
+          <w:bCs/>
+          <w:u w:val="single"/>
+        </w:rPr>
+      </w:pPr>
+      <w:r>
+        <w:rPr>
+          <w:b/>
+          <w:bCs/>
+          <w:u w:val="single"/>
+        </w:rPr>
+        <w:lastRenderedPageBreak/>
         <w:t>ARCHITECTURE / DESIGN APPROACH</w:t>
       </w:r>
     </w:p>
@@ -3740,9 +4301,8 @@
         <w:rPr>
           <w:bCs/>
           <w:noProof/>
-          <w:lang w:val="en-GB" w:eastAsia="en-GB" w:bidi="ar-SA"/>
-        </w:rPr>
-        <w:lastRenderedPageBreak/>
+          <w:lang w:eastAsia="en-IE" w:bidi="ar-SA"/>
+        </w:rPr>
         <w:drawing>
           <wp:inline distT="0" distB="0" distL="0" distR="0">
             <wp:extent cx="5731510" cy="4615589"/>
@@ -3821,12 +4381,43 @@
           <w:u w:val="single"/>
         </w:rPr>
       </w:pPr>
-      <w:r>
-        <w:rPr>
-          <w:b/>
-          <w:bCs/>
-          <w:u w:val="single"/>
-        </w:rPr>
+    </w:p>
+    <w:p>
+      <w:pPr>
+        <w:pStyle w:val="Standard"/>
+        <w:rPr>
+          <w:b/>
+          <w:bCs/>
+          <w:u w:val="single"/>
+        </w:rPr>
+      </w:pPr>
+    </w:p>
+    <w:p>
+      <w:pPr>
+        <w:pStyle w:val="Standard"/>
+        <w:rPr>
+          <w:b/>
+          <w:bCs/>
+          <w:u w:val="single"/>
+        </w:rPr>
+      </w:pPr>
+    </w:p>
+    <w:p>
+      <w:pPr>
+        <w:pStyle w:val="Standard"/>
+        <w:rPr>
+          <w:b/>
+          <w:bCs/>
+          <w:u w:val="single"/>
+        </w:rPr>
+      </w:pPr>
+      <w:r>
+        <w:rPr>
+          <w:b/>
+          <w:bCs/>
+          <w:u w:val="single"/>
+        </w:rPr>
+        <w:lastRenderedPageBreak/>
         <w:t xml:space="preserve">MODELS </w:t>
       </w:r>
       <w:proofErr w:type="gramStart"/>
@@ -4660,7 +5251,6 @@
           <w:szCs w:val="19"/>
           <w:lang w:eastAsia="en-US" w:bidi="ar-SA"/>
         </w:rPr>
-        <w:lastRenderedPageBreak/>
         <w:t xml:space="preserve">               _supplier = supplier;</w:t>
       </w:r>
     </w:p>
@@ -5263,12 +5853,63 @@
           <w:u w:val="single"/>
         </w:rPr>
       </w:pPr>
-      <w:r>
-        <w:rPr>
-          <w:b/>
-          <w:bCs/>
-          <w:u w:val="single"/>
-        </w:rPr>
+    </w:p>
+    <w:p>
+      <w:pPr>
+        <w:pStyle w:val="Standard"/>
+        <w:rPr>
+          <w:b/>
+          <w:bCs/>
+          <w:u w:val="single"/>
+        </w:rPr>
+      </w:pPr>
+    </w:p>
+    <w:p>
+      <w:pPr>
+        <w:pStyle w:val="Standard"/>
+        <w:rPr>
+          <w:b/>
+          <w:bCs/>
+          <w:u w:val="single"/>
+        </w:rPr>
+      </w:pPr>
+    </w:p>
+    <w:p>
+      <w:pPr>
+        <w:pStyle w:val="Standard"/>
+        <w:rPr>
+          <w:b/>
+          <w:bCs/>
+          <w:u w:val="single"/>
+        </w:rPr>
+      </w:pPr>
+    </w:p>
+    <w:p>
+      <w:pPr>
+        <w:pStyle w:val="Standard"/>
+        <w:rPr>
+          <w:b/>
+          <w:bCs/>
+          <w:u w:val="single"/>
+        </w:rPr>
+      </w:pPr>
+    </w:p>
+    <w:p>
+      <w:pPr>
+        <w:pStyle w:val="Standard"/>
+        <w:rPr>
+          <w:b/>
+          <w:bCs/>
+          <w:u w:val="single"/>
+        </w:rPr>
+      </w:pPr>
+      <w:r>
+        <w:rPr>
+          <w:b/>
+          <w:bCs/>
+          <w:u w:val="single"/>
+        </w:rPr>
+        <w:lastRenderedPageBreak/>
         <w:t>DESIGN PATTERNS AND ARCHITECTURAL PATTERNS IMPLEMENTED</w:t>
       </w:r>
     </w:p>
@@ -5395,12 +6036,243 @@
           <w:u w:val="single"/>
         </w:rPr>
       </w:pPr>
-      <w:r>
-        <w:rPr>
-          <w:b/>
-          <w:bCs/>
-          <w:u w:val="single"/>
-        </w:rPr>
+    </w:p>
+    <w:p>
+      <w:pPr>
+        <w:pStyle w:val="Standard"/>
+        <w:rPr>
+          <w:b/>
+          <w:bCs/>
+          <w:u w:val="single"/>
+        </w:rPr>
+      </w:pPr>
+    </w:p>
+    <w:p>
+      <w:pPr>
+        <w:pStyle w:val="Standard"/>
+        <w:rPr>
+          <w:b/>
+          <w:bCs/>
+          <w:u w:val="single"/>
+        </w:rPr>
+      </w:pPr>
+    </w:p>
+    <w:p>
+      <w:pPr>
+        <w:pStyle w:val="Standard"/>
+        <w:rPr>
+          <w:b/>
+          <w:bCs/>
+          <w:u w:val="single"/>
+        </w:rPr>
+      </w:pPr>
+    </w:p>
+    <w:p>
+      <w:pPr>
+        <w:pStyle w:val="Standard"/>
+        <w:rPr>
+          <w:b/>
+          <w:bCs/>
+          <w:u w:val="single"/>
+        </w:rPr>
+      </w:pPr>
+    </w:p>
+    <w:p>
+      <w:pPr>
+        <w:pStyle w:val="Standard"/>
+        <w:rPr>
+          <w:b/>
+          <w:bCs/>
+          <w:u w:val="single"/>
+        </w:rPr>
+      </w:pPr>
+    </w:p>
+    <w:p>
+      <w:pPr>
+        <w:pStyle w:val="Standard"/>
+        <w:rPr>
+          <w:b/>
+          <w:bCs/>
+          <w:u w:val="single"/>
+        </w:rPr>
+      </w:pPr>
+    </w:p>
+    <w:p>
+      <w:pPr>
+        <w:pStyle w:val="Standard"/>
+        <w:rPr>
+          <w:b/>
+          <w:bCs/>
+          <w:u w:val="single"/>
+        </w:rPr>
+      </w:pPr>
+    </w:p>
+    <w:p>
+      <w:pPr>
+        <w:pStyle w:val="Standard"/>
+        <w:rPr>
+          <w:b/>
+          <w:bCs/>
+          <w:u w:val="single"/>
+        </w:rPr>
+      </w:pPr>
+    </w:p>
+    <w:p>
+      <w:pPr>
+        <w:pStyle w:val="Standard"/>
+        <w:rPr>
+          <w:b/>
+          <w:bCs/>
+          <w:u w:val="single"/>
+        </w:rPr>
+      </w:pPr>
+    </w:p>
+    <w:p>
+      <w:pPr>
+        <w:pStyle w:val="Standard"/>
+        <w:rPr>
+          <w:b/>
+          <w:bCs/>
+          <w:u w:val="single"/>
+        </w:rPr>
+      </w:pPr>
+    </w:p>
+    <w:p>
+      <w:pPr>
+        <w:pStyle w:val="Standard"/>
+        <w:rPr>
+          <w:b/>
+          <w:bCs/>
+          <w:u w:val="single"/>
+        </w:rPr>
+      </w:pPr>
+    </w:p>
+    <w:p>
+      <w:pPr>
+        <w:pStyle w:val="Standard"/>
+        <w:rPr>
+          <w:b/>
+          <w:bCs/>
+          <w:u w:val="single"/>
+        </w:rPr>
+      </w:pPr>
+    </w:p>
+    <w:p>
+      <w:pPr>
+        <w:pStyle w:val="Standard"/>
+        <w:rPr>
+          <w:b/>
+          <w:bCs/>
+          <w:u w:val="single"/>
+        </w:rPr>
+      </w:pPr>
+    </w:p>
+    <w:p>
+      <w:pPr>
+        <w:pStyle w:val="Standard"/>
+        <w:rPr>
+          <w:b/>
+          <w:bCs/>
+          <w:u w:val="single"/>
+        </w:rPr>
+      </w:pPr>
+    </w:p>
+    <w:p>
+      <w:pPr>
+        <w:pStyle w:val="Standard"/>
+        <w:rPr>
+          <w:b/>
+          <w:bCs/>
+          <w:u w:val="single"/>
+        </w:rPr>
+      </w:pPr>
+    </w:p>
+    <w:p>
+      <w:pPr>
+        <w:pStyle w:val="Standard"/>
+        <w:rPr>
+          <w:b/>
+          <w:bCs/>
+          <w:u w:val="single"/>
+        </w:rPr>
+      </w:pPr>
+    </w:p>
+    <w:p>
+      <w:pPr>
+        <w:pStyle w:val="Standard"/>
+        <w:rPr>
+          <w:b/>
+          <w:bCs/>
+          <w:u w:val="single"/>
+        </w:rPr>
+      </w:pPr>
+    </w:p>
+    <w:p>
+      <w:pPr>
+        <w:pStyle w:val="Standard"/>
+        <w:rPr>
+          <w:b/>
+          <w:bCs/>
+          <w:u w:val="single"/>
+        </w:rPr>
+      </w:pPr>
+    </w:p>
+    <w:p>
+      <w:pPr>
+        <w:pStyle w:val="Standard"/>
+        <w:rPr>
+          <w:b/>
+          <w:bCs/>
+          <w:u w:val="single"/>
+        </w:rPr>
+      </w:pPr>
+    </w:p>
+    <w:p>
+      <w:pPr>
+        <w:pStyle w:val="Standard"/>
+        <w:rPr>
+          <w:b/>
+          <w:bCs/>
+          <w:u w:val="single"/>
+        </w:rPr>
+      </w:pPr>
+    </w:p>
+    <w:p>
+      <w:pPr>
+        <w:pStyle w:val="Standard"/>
+        <w:rPr>
+          <w:b/>
+          <w:bCs/>
+          <w:u w:val="single"/>
+        </w:rPr>
+      </w:pPr>
+    </w:p>
+    <w:p>
+      <w:pPr>
+        <w:pStyle w:val="Standard"/>
+        <w:rPr>
+          <w:b/>
+          <w:bCs/>
+          <w:u w:val="single"/>
+        </w:rPr>
+      </w:pPr>
+    </w:p>
+    <w:p>
+      <w:pPr>
+        <w:pStyle w:val="Standard"/>
+        <w:rPr>
+          <w:b/>
+          <w:bCs/>
+          <w:u w:val="single"/>
+        </w:rPr>
+      </w:pPr>
+      <w:r>
+        <w:rPr>
+          <w:b/>
+          <w:bCs/>
+          <w:u w:val="single"/>
+        </w:rPr>
+        <w:lastRenderedPageBreak/>
         <w:t>HANDLING OF CROSS-CUTTING COPNCERNS</w:t>
       </w:r>
     </w:p>
@@ -5571,7 +6443,7 @@
         <w:rPr>
           <w:bCs/>
           <w:noProof/>
-          <w:lang w:val="en-GB" w:eastAsia="en-GB" w:bidi="ar-SA"/>
+          <w:lang w:eastAsia="en-IE" w:bidi="ar-SA"/>
         </w:rPr>
         <w:drawing>
           <wp:inline distT="0" distB="0" distL="0" distR="0">
@@ -5833,6 +6705,16 @@
           <w:u w:val="single"/>
         </w:rPr>
       </w:pPr>
+    </w:p>
+    <w:p>
+      <w:pPr>
+        <w:pStyle w:val="Standard"/>
+        <w:rPr>
+          <w:b/>
+          <w:bCs/>
+          <w:u w:val="single"/>
+        </w:rPr>
+      </w:pPr>
       <w:r>
         <w:rPr>
           <w:b/>
@@ -6007,7 +6889,7 @@
           <w:bCs/>
           <w:noProof/>
           <w:u w:val="single"/>
-          <w:lang w:val="en-GB" w:eastAsia="en-GB" w:bidi="ar-SA"/>
+          <w:lang w:eastAsia="en-IE" w:bidi="ar-SA"/>
         </w:rPr>
         <w:drawing>
           <wp:inline distT="0" distB="0" distL="0" distR="0">
@@ -6312,7 +7194,7 @@
           <w:bCs/>
           <w:noProof/>
           <w:u w:val="single"/>
-          <w:lang w:val="en-GB" w:eastAsia="en-GB" w:bidi="ar-SA"/>
+          <w:lang w:eastAsia="en-IE" w:bidi="ar-SA"/>
         </w:rPr>
         <w:drawing>
           <wp:inline distT="0" distB="0" distL="0" distR="0">
@@ -6435,7 +7317,7 @@
       <w:r>
         <w:rPr>
           <w:noProof/>
-          <w:lang w:val="en-GB" w:eastAsia="en-GB" w:bidi="ar-SA"/>
+          <w:lang w:eastAsia="en-IE" w:bidi="ar-SA"/>
         </w:rPr>
         <w:drawing>
           <wp:inline distT="0" distB="0" distL="0" distR="0">
@@ -8076,7 +8958,7 @@
           <w:b/>
           <w:bCs/>
           <w:noProof/>
-          <w:lang w:val="en-GB" w:eastAsia="en-GB" w:bidi="ar-SA"/>
+          <w:lang w:eastAsia="en-IE" w:bidi="ar-SA"/>
         </w:rPr>
         <w:drawing>
           <wp:inline distT="0" distB="0" distL="0" distR="0">
@@ -8217,13 +9099,239 @@
         </w:rPr>
         <w:t>We discovered whilst testing that an error occurred while testing</w:t>
       </w:r>
-    </w:p>
-    <w:p>
-      <w:pPr>
-        <w:pStyle w:val="Standard"/>
-        <w:rPr>
-          <w:b/>
-          <w:bCs/>
+      <w:r>
+        <w:rPr>
+          <w:bCs/>
+        </w:rPr>
+        <w:t xml:space="preserve"> between two machines using American date format and British/Irish date format. We had to redefine the format of the code to ensure compatibility.</w:t>
+      </w:r>
+    </w:p>
+    <w:p>
+      <w:pPr>
+        <w:pStyle w:val="Standard"/>
+        <w:rPr>
+          <w:b/>
+          <w:bCs/>
+        </w:rPr>
+      </w:pPr>
+    </w:p>
+    <w:p>
+      <w:pPr>
+        <w:pStyle w:val="Standard"/>
+        <w:rPr>
+          <w:b/>
+          <w:bCs/>
+          <w:u w:val="single"/>
+        </w:rPr>
+      </w:pPr>
+    </w:p>
+    <w:p>
+      <w:pPr>
+        <w:pStyle w:val="Standard"/>
+        <w:rPr>
+          <w:b/>
+          <w:bCs/>
+          <w:u w:val="single"/>
+        </w:rPr>
+      </w:pPr>
+    </w:p>
+    <w:p>
+      <w:pPr>
+        <w:pStyle w:val="Standard"/>
+        <w:rPr>
+          <w:b/>
+          <w:bCs/>
+          <w:u w:val="single"/>
+        </w:rPr>
+      </w:pPr>
+    </w:p>
+    <w:p>
+      <w:pPr>
+        <w:pStyle w:val="Standard"/>
+        <w:rPr>
+          <w:b/>
+          <w:bCs/>
+          <w:u w:val="single"/>
+        </w:rPr>
+      </w:pPr>
+    </w:p>
+    <w:p>
+      <w:pPr>
+        <w:pStyle w:val="Standard"/>
+        <w:rPr>
+          <w:b/>
+          <w:bCs/>
+          <w:u w:val="single"/>
+        </w:rPr>
+      </w:pPr>
+    </w:p>
+    <w:p>
+      <w:pPr>
+        <w:pStyle w:val="Standard"/>
+        <w:rPr>
+          <w:b/>
+          <w:bCs/>
+          <w:u w:val="single"/>
+        </w:rPr>
+      </w:pPr>
+    </w:p>
+    <w:p>
+      <w:pPr>
+        <w:pStyle w:val="Standard"/>
+        <w:rPr>
+          <w:b/>
+          <w:bCs/>
+          <w:u w:val="single"/>
+        </w:rPr>
+      </w:pPr>
+    </w:p>
+    <w:p>
+      <w:pPr>
+        <w:pStyle w:val="Standard"/>
+        <w:rPr>
+          <w:b/>
+          <w:bCs/>
+          <w:u w:val="single"/>
+        </w:rPr>
+      </w:pPr>
+    </w:p>
+    <w:p>
+      <w:pPr>
+        <w:pStyle w:val="Standard"/>
+        <w:rPr>
+          <w:b/>
+          <w:bCs/>
+          <w:u w:val="single"/>
+        </w:rPr>
+      </w:pPr>
+    </w:p>
+    <w:p>
+      <w:pPr>
+        <w:pStyle w:val="Standard"/>
+        <w:rPr>
+          <w:b/>
+          <w:bCs/>
+          <w:u w:val="single"/>
+        </w:rPr>
+      </w:pPr>
+    </w:p>
+    <w:p>
+      <w:pPr>
+        <w:pStyle w:val="Standard"/>
+        <w:rPr>
+          <w:b/>
+          <w:bCs/>
+          <w:u w:val="single"/>
+        </w:rPr>
+      </w:pPr>
+    </w:p>
+    <w:p>
+      <w:pPr>
+        <w:pStyle w:val="Standard"/>
+        <w:rPr>
+          <w:b/>
+          <w:bCs/>
+          <w:u w:val="single"/>
+        </w:rPr>
+      </w:pPr>
+    </w:p>
+    <w:p>
+      <w:pPr>
+        <w:pStyle w:val="Standard"/>
+        <w:rPr>
+          <w:b/>
+          <w:bCs/>
+          <w:u w:val="single"/>
+        </w:rPr>
+      </w:pPr>
+    </w:p>
+    <w:p>
+      <w:pPr>
+        <w:pStyle w:val="Standard"/>
+        <w:rPr>
+          <w:b/>
+          <w:bCs/>
+          <w:u w:val="single"/>
+        </w:rPr>
+      </w:pPr>
+    </w:p>
+    <w:p>
+      <w:pPr>
+        <w:pStyle w:val="Standard"/>
+        <w:rPr>
+          <w:b/>
+          <w:bCs/>
+          <w:u w:val="single"/>
+        </w:rPr>
+      </w:pPr>
+    </w:p>
+    <w:p>
+      <w:pPr>
+        <w:pStyle w:val="Standard"/>
+        <w:rPr>
+          <w:b/>
+          <w:bCs/>
+          <w:u w:val="single"/>
+        </w:rPr>
+      </w:pPr>
+    </w:p>
+    <w:p>
+      <w:pPr>
+        <w:pStyle w:val="Standard"/>
+        <w:rPr>
+          <w:b/>
+          <w:bCs/>
+          <w:u w:val="single"/>
+        </w:rPr>
+      </w:pPr>
+    </w:p>
+    <w:p>
+      <w:pPr>
+        <w:pStyle w:val="Standard"/>
+        <w:rPr>
+          <w:b/>
+          <w:bCs/>
+          <w:u w:val="single"/>
+        </w:rPr>
+      </w:pPr>
+    </w:p>
+    <w:p>
+      <w:pPr>
+        <w:pStyle w:val="Standard"/>
+        <w:rPr>
+          <w:b/>
+          <w:bCs/>
+          <w:u w:val="single"/>
+        </w:rPr>
+      </w:pPr>
+    </w:p>
+    <w:p>
+      <w:pPr>
+        <w:pStyle w:val="Standard"/>
+        <w:rPr>
+          <w:b/>
+          <w:bCs/>
+          <w:u w:val="single"/>
+        </w:rPr>
+      </w:pPr>
+    </w:p>
+    <w:p>
+      <w:pPr>
+        <w:pStyle w:val="Standard"/>
+        <w:rPr>
+          <w:b/>
+          <w:bCs/>
+          <w:u w:val="single"/>
+        </w:rPr>
+      </w:pPr>
+    </w:p>
+    <w:p>
+      <w:pPr>
+        <w:pStyle w:val="Standard"/>
+        <w:rPr>
+          <w:b/>
+          <w:bCs/>
+          <w:u w:val="single"/>
         </w:rPr>
       </w:pPr>
     </w:p>
@@ -8571,6 +9679,186 @@
           <w:u w:val="single"/>
         </w:rPr>
       </w:pPr>
+    </w:p>
+    <w:p>
+      <w:pPr>
+        <w:pStyle w:val="Standard"/>
+        <w:rPr>
+          <w:b/>
+          <w:bCs/>
+          <w:u w:val="single"/>
+        </w:rPr>
+      </w:pPr>
+    </w:p>
+    <w:p>
+      <w:pPr>
+        <w:pStyle w:val="Standard"/>
+        <w:rPr>
+          <w:b/>
+          <w:bCs/>
+          <w:u w:val="single"/>
+        </w:rPr>
+      </w:pPr>
+    </w:p>
+    <w:p>
+      <w:pPr>
+        <w:pStyle w:val="Standard"/>
+        <w:rPr>
+          <w:b/>
+          <w:bCs/>
+          <w:u w:val="single"/>
+        </w:rPr>
+      </w:pPr>
+    </w:p>
+    <w:p>
+      <w:pPr>
+        <w:pStyle w:val="Standard"/>
+        <w:rPr>
+          <w:b/>
+          <w:bCs/>
+          <w:u w:val="single"/>
+        </w:rPr>
+      </w:pPr>
+    </w:p>
+    <w:p>
+      <w:pPr>
+        <w:pStyle w:val="Standard"/>
+        <w:rPr>
+          <w:b/>
+          <w:bCs/>
+          <w:u w:val="single"/>
+        </w:rPr>
+      </w:pPr>
+    </w:p>
+    <w:p>
+      <w:pPr>
+        <w:pStyle w:val="Standard"/>
+        <w:rPr>
+          <w:b/>
+          <w:bCs/>
+          <w:u w:val="single"/>
+        </w:rPr>
+      </w:pPr>
+    </w:p>
+    <w:p>
+      <w:pPr>
+        <w:pStyle w:val="Standard"/>
+        <w:rPr>
+          <w:b/>
+          <w:bCs/>
+          <w:u w:val="single"/>
+        </w:rPr>
+      </w:pPr>
+    </w:p>
+    <w:p>
+      <w:pPr>
+        <w:pStyle w:val="Standard"/>
+        <w:rPr>
+          <w:b/>
+          <w:bCs/>
+          <w:u w:val="single"/>
+        </w:rPr>
+      </w:pPr>
+    </w:p>
+    <w:p>
+      <w:pPr>
+        <w:pStyle w:val="Standard"/>
+        <w:rPr>
+          <w:b/>
+          <w:bCs/>
+          <w:u w:val="single"/>
+        </w:rPr>
+      </w:pPr>
+    </w:p>
+    <w:p>
+      <w:pPr>
+        <w:pStyle w:val="Standard"/>
+        <w:rPr>
+          <w:b/>
+          <w:bCs/>
+          <w:u w:val="single"/>
+        </w:rPr>
+      </w:pPr>
+    </w:p>
+    <w:p>
+      <w:pPr>
+        <w:pStyle w:val="Standard"/>
+        <w:rPr>
+          <w:b/>
+          <w:bCs/>
+          <w:u w:val="single"/>
+        </w:rPr>
+      </w:pPr>
+    </w:p>
+    <w:p>
+      <w:pPr>
+        <w:pStyle w:val="Standard"/>
+        <w:rPr>
+          <w:b/>
+          <w:bCs/>
+          <w:u w:val="single"/>
+        </w:rPr>
+      </w:pPr>
+    </w:p>
+    <w:p>
+      <w:pPr>
+        <w:pStyle w:val="Standard"/>
+        <w:rPr>
+          <w:b/>
+          <w:bCs/>
+          <w:u w:val="single"/>
+        </w:rPr>
+      </w:pPr>
+    </w:p>
+    <w:p>
+      <w:pPr>
+        <w:pStyle w:val="Standard"/>
+        <w:rPr>
+          <w:b/>
+          <w:bCs/>
+          <w:u w:val="single"/>
+        </w:rPr>
+      </w:pPr>
+    </w:p>
+    <w:p>
+      <w:pPr>
+        <w:pStyle w:val="Standard"/>
+        <w:rPr>
+          <w:b/>
+          <w:bCs/>
+          <w:u w:val="single"/>
+        </w:rPr>
+      </w:pPr>
+    </w:p>
+    <w:p>
+      <w:pPr>
+        <w:pStyle w:val="Standard"/>
+        <w:rPr>
+          <w:b/>
+          <w:bCs/>
+          <w:u w:val="single"/>
+        </w:rPr>
+      </w:pPr>
+    </w:p>
+    <w:p>
+      <w:pPr>
+        <w:pStyle w:val="Standard"/>
+        <w:rPr>
+          <w:b/>
+          <w:bCs/>
+          <w:u w:val="single"/>
+        </w:rPr>
+      </w:pPr>
+    </w:p>
+    <w:p>
+      <w:pPr>
+        <w:pStyle w:val="Standard"/>
+        <w:rPr>
+          <w:b/>
+          <w:bCs/>
+          <w:u w:val="single"/>
+        </w:rPr>
+      </w:pPr>
       <w:r>
         <w:rPr>
           <w:b/>
@@ -8683,7 +9971,7 @@
           <w:b/>
           <w:bCs/>
           <w:noProof/>
-          <w:lang w:val="en-GB" w:eastAsia="en-GB" w:bidi="ar-SA"/>
+          <w:lang w:eastAsia="en-IE" w:bidi="ar-SA"/>
         </w:rPr>
         <w:drawing>
           <wp:inline distT="0" distB="0" distL="0" distR="0">
@@ -8955,7 +10243,6 @@
           <w:szCs w:val="19"/>
           <w:lang w:bidi="ar-SA"/>
         </w:rPr>
-        <w:lastRenderedPageBreak/>
         <w:t xml:space="preserve">    </w:t>
       </w:r>
       <w:proofErr w:type="gramStart"/>
@@ -9510,6 +10797,7 @@
           <w:szCs w:val="19"/>
           <w:lang w:bidi="ar-SA"/>
         </w:rPr>
+        <w:lastRenderedPageBreak/>
         <w:t xml:space="preserve">             </w:t>
       </w:r>
       <w:proofErr w:type="spellStart"/>
@@ -9915,6 +11203,416 @@
         <w:pStyle w:val="Standard"/>
         <w:rPr>
           <w:rFonts w:cs="Times New Roman"/>
+        </w:rPr>
+      </w:pPr>
+    </w:p>
+    <w:p>
+      <w:pPr>
+        <w:pStyle w:val="Standard"/>
+        <w:rPr>
+          <w:b/>
+          <w:bCs/>
+          <w:u w:val="single"/>
+        </w:rPr>
+      </w:pPr>
+    </w:p>
+    <w:p>
+      <w:pPr>
+        <w:pStyle w:val="Standard"/>
+        <w:rPr>
+          <w:b/>
+          <w:bCs/>
+          <w:u w:val="single"/>
+        </w:rPr>
+      </w:pPr>
+    </w:p>
+    <w:p>
+      <w:pPr>
+        <w:pStyle w:val="Standard"/>
+        <w:rPr>
+          <w:b/>
+          <w:bCs/>
+          <w:u w:val="single"/>
+        </w:rPr>
+      </w:pPr>
+    </w:p>
+    <w:p>
+      <w:pPr>
+        <w:pStyle w:val="Standard"/>
+        <w:rPr>
+          <w:b/>
+          <w:bCs/>
+          <w:u w:val="single"/>
+        </w:rPr>
+      </w:pPr>
+    </w:p>
+    <w:p>
+      <w:pPr>
+        <w:pStyle w:val="Standard"/>
+        <w:rPr>
+          <w:b/>
+          <w:bCs/>
+          <w:u w:val="single"/>
+        </w:rPr>
+      </w:pPr>
+    </w:p>
+    <w:p>
+      <w:pPr>
+        <w:pStyle w:val="Standard"/>
+        <w:rPr>
+          <w:b/>
+          <w:bCs/>
+          <w:u w:val="single"/>
+        </w:rPr>
+      </w:pPr>
+    </w:p>
+    <w:p>
+      <w:pPr>
+        <w:pStyle w:val="Standard"/>
+        <w:rPr>
+          <w:b/>
+          <w:bCs/>
+          <w:u w:val="single"/>
+        </w:rPr>
+      </w:pPr>
+    </w:p>
+    <w:p>
+      <w:pPr>
+        <w:pStyle w:val="Standard"/>
+        <w:rPr>
+          <w:b/>
+          <w:bCs/>
+          <w:u w:val="single"/>
+        </w:rPr>
+      </w:pPr>
+    </w:p>
+    <w:p>
+      <w:pPr>
+        <w:pStyle w:val="Standard"/>
+        <w:rPr>
+          <w:b/>
+          <w:bCs/>
+          <w:u w:val="single"/>
+        </w:rPr>
+      </w:pPr>
+    </w:p>
+    <w:p>
+      <w:pPr>
+        <w:pStyle w:val="Standard"/>
+        <w:rPr>
+          <w:b/>
+          <w:bCs/>
+          <w:u w:val="single"/>
+        </w:rPr>
+      </w:pPr>
+    </w:p>
+    <w:p>
+      <w:pPr>
+        <w:pStyle w:val="Standard"/>
+        <w:rPr>
+          <w:b/>
+          <w:bCs/>
+          <w:u w:val="single"/>
+        </w:rPr>
+      </w:pPr>
+    </w:p>
+    <w:p>
+      <w:pPr>
+        <w:pStyle w:val="Standard"/>
+        <w:rPr>
+          <w:b/>
+          <w:bCs/>
+          <w:u w:val="single"/>
+        </w:rPr>
+      </w:pPr>
+    </w:p>
+    <w:p>
+      <w:pPr>
+        <w:pStyle w:val="Standard"/>
+        <w:rPr>
+          <w:b/>
+          <w:bCs/>
+          <w:u w:val="single"/>
+        </w:rPr>
+      </w:pPr>
+    </w:p>
+    <w:p>
+      <w:pPr>
+        <w:pStyle w:val="Standard"/>
+        <w:rPr>
+          <w:b/>
+          <w:bCs/>
+          <w:u w:val="single"/>
+        </w:rPr>
+      </w:pPr>
+    </w:p>
+    <w:p>
+      <w:pPr>
+        <w:pStyle w:val="Standard"/>
+        <w:rPr>
+          <w:b/>
+          <w:bCs/>
+          <w:u w:val="single"/>
+        </w:rPr>
+      </w:pPr>
+    </w:p>
+    <w:p>
+      <w:pPr>
+        <w:pStyle w:val="Standard"/>
+        <w:rPr>
+          <w:b/>
+          <w:bCs/>
+          <w:u w:val="single"/>
+        </w:rPr>
+      </w:pPr>
+    </w:p>
+    <w:p>
+      <w:pPr>
+        <w:pStyle w:val="Standard"/>
+        <w:rPr>
+          <w:b/>
+          <w:bCs/>
+          <w:u w:val="single"/>
+        </w:rPr>
+      </w:pPr>
+    </w:p>
+    <w:p>
+      <w:pPr>
+        <w:pStyle w:val="Standard"/>
+        <w:rPr>
+          <w:b/>
+          <w:bCs/>
+          <w:u w:val="single"/>
+        </w:rPr>
+      </w:pPr>
+    </w:p>
+    <w:p>
+      <w:pPr>
+        <w:pStyle w:val="Standard"/>
+        <w:rPr>
+          <w:b/>
+          <w:bCs/>
+          <w:u w:val="single"/>
+        </w:rPr>
+      </w:pPr>
+    </w:p>
+    <w:p>
+      <w:pPr>
+        <w:pStyle w:val="Standard"/>
+        <w:rPr>
+          <w:b/>
+          <w:bCs/>
+          <w:u w:val="single"/>
+        </w:rPr>
+      </w:pPr>
+    </w:p>
+    <w:p>
+      <w:pPr>
+        <w:pStyle w:val="Standard"/>
+        <w:rPr>
+          <w:b/>
+          <w:bCs/>
+          <w:u w:val="single"/>
+        </w:rPr>
+      </w:pPr>
+    </w:p>
+    <w:p>
+      <w:pPr>
+        <w:pStyle w:val="Standard"/>
+        <w:rPr>
+          <w:b/>
+          <w:bCs/>
+          <w:u w:val="single"/>
+        </w:rPr>
+      </w:pPr>
+    </w:p>
+    <w:p>
+      <w:pPr>
+        <w:pStyle w:val="Standard"/>
+        <w:rPr>
+          <w:b/>
+          <w:bCs/>
+          <w:u w:val="single"/>
+        </w:rPr>
+      </w:pPr>
+    </w:p>
+    <w:p>
+      <w:pPr>
+        <w:pStyle w:val="Standard"/>
+        <w:rPr>
+          <w:b/>
+          <w:bCs/>
+          <w:u w:val="single"/>
+        </w:rPr>
+      </w:pPr>
+    </w:p>
+    <w:p>
+      <w:pPr>
+        <w:pStyle w:val="Standard"/>
+        <w:rPr>
+          <w:b/>
+          <w:bCs/>
+          <w:u w:val="single"/>
+        </w:rPr>
+      </w:pPr>
+    </w:p>
+    <w:p>
+      <w:pPr>
+        <w:pStyle w:val="Standard"/>
+        <w:rPr>
+          <w:b/>
+          <w:bCs/>
+          <w:u w:val="single"/>
+        </w:rPr>
+      </w:pPr>
+    </w:p>
+    <w:p>
+      <w:pPr>
+        <w:pStyle w:val="Standard"/>
+        <w:rPr>
+          <w:b/>
+          <w:bCs/>
+          <w:u w:val="single"/>
+        </w:rPr>
+      </w:pPr>
+    </w:p>
+    <w:p>
+      <w:pPr>
+        <w:pStyle w:val="Standard"/>
+        <w:rPr>
+          <w:b/>
+          <w:bCs/>
+          <w:u w:val="single"/>
+        </w:rPr>
+      </w:pPr>
+    </w:p>
+    <w:p>
+      <w:pPr>
+        <w:pStyle w:val="Standard"/>
+        <w:rPr>
+          <w:b/>
+          <w:bCs/>
+          <w:u w:val="single"/>
+        </w:rPr>
+      </w:pPr>
+    </w:p>
+    <w:p>
+      <w:pPr>
+        <w:pStyle w:val="Standard"/>
+        <w:rPr>
+          <w:b/>
+          <w:bCs/>
+          <w:u w:val="single"/>
+        </w:rPr>
+      </w:pPr>
+    </w:p>
+    <w:p>
+      <w:pPr>
+        <w:pStyle w:val="Standard"/>
+        <w:rPr>
+          <w:b/>
+          <w:bCs/>
+          <w:u w:val="single"/>
+        </w:rPr>
+      </w:pPr>
+    </w:p>
+    <w:p>
+      <w:pPr>
+        <w:pStyle w:val="Standard"/>
+        <w:rPr>
+          <w:b/>
+          <w:bCs/>
+          <w:u w:val="single"/>
+        </w:rPr>
+      </w:pPr>
+    </w:p>
+    <w:p>
+      <w:pPr>
+        <w:pStyle w:val="Standard"/>
+        <w:rPr>
+          <w:b/>
+          <w:bCs/>
+          <w:u w:val="single"/>
+        </w:rPr>
+      </w:pPr>
+    </w:p>
+    <w:p>
+      <w:pPr>
+        <w:pStyle w:val="Standard"/>
+        <w:rPr>
+          <w:b/>
+          <w:bCs/>
+          <w:u w:val="single"/>
+        </w:rPr>
+      </w:pPr>
+    </w:p>
+    <w:p>
+      <w:pPr>
+        <w:pStyle w:val="Standard"/>
+        <w:rPr>
+          <w:b/>
+          <w:bCs/>
+          <w:u w:val="single"/>
+        </w:rPr>
+      </w:pPr>
+    </w:p>
+    <w:p>
+      <w:pPr>
+        <w:pStyle w:val="Standard"/>
+        <w:rPr>
+          <w:b/>
+          <w:bCs/>
+          <w:u w:val="single"/>
+        </w:rPr>
+      </w:pPr>
+    </w:p>
+    <w:p>
+      <w:pPr>
+        <w:pStyle w:val="Standard"/>
+        <w:rPr>
+          <w:b/>
+          <w:bCs/>
+          <w:u w:val="single"/>
+        </w:rPr>
+      </w:pPr>
+    </w:p>
+    <w:p>
+      <w:pPr>
+        <w:pStyle w:val="Standard"/>
+        <w:rPr>
+          <w:b/>
+          <w:bCs/>
+          <w:u w:val="single"/>
+        </w:rPr>
+      </w:pPr>
+    </w:p>
+    <w:p>
+      <w:pPr>
+        <w:pStyle w:val="Standard"/>
+        <w:rPr>
+          <w:b/>
+          <w:bCs/>
+          <w:u w:val="single"/>
+        </w:rPr>
+      </w:pPr>
+    </w:p>
+    <w:p>
+      <w:pPr>
+        <w:pStyle w:val="Standard"/>
+        <w:rPr>
+          <w:b/>
+          <w:bCs/>
+          <w:u w:val="single"/>
+        </w:rPr>
+      </w:pPr>
+    </w:p>
+    <w:p>
+      <w:pPr>
+        <w:pStyle w:val="Standard"/>
+        <w:rPr>
+          <w:b/>
+          <w:bCs/>
+          <w:u w:val="single"/>
         </w:rPr>
       </w:pPr>
     </w:p>
@@ -11569,6 +13267,7 @@
           <w:szCs w:val="19"/>
           <w:lang w:eastAsia="en-US" w:bidi="ar-SA"/>
         </w:rPr>
+        <w:lastRenderedPageBreak/>
         <w:t xml:space="preserve">          &lt;/</w:t>
       </w:r>
       <w:proofErr w:type="spellStart"/>
@@ -11659,7 +13358,7 @@
           <w:b/>
           <w:bCs/>
           <w:noProof/>
-          <w:lang w:val="en-GB" w:eastAsia="en-GB" w:bidi="ar-SA"/>
+          <w:lang w:eastAsia="en-IE" w:bidi="ar-SA"/>
         </w:rPr>
         <w:drawing>
           <wp:inline distT="0" distB="0" distL="0" distR="0">
@@ -14720,7 +16419,7 @@
 </file>
 
 <file path=customXml/itemProps1.xml><?xml version="1.0" encoding="utf-8"?>
-<ds:datastoreItem xmlns:ds="http://schemas.openxmlformats.org/officeDocument/2006/customXml" ds:itemID="{A5102CCA-A5AA-404C-8DFF-DD310D49B5B4}">
+<ds:datastoreItem xmlns:ds="http://schemas.openxmlformats.org/officeDocument/2006/customXml" ds:itemID="{75689B2A-19CD-4C38-9EEB-18C124C098A7}">
   <ds:schemaRefs>
     <ds:schemaRef ds:uri="http://schemas.openxmlformats.org/officeDocument/2006/bibliography"/>
   </ds:schemaRefs>

</xml_diff>